<commit_message>
Add header and section to index.html
Introdução do header e uma section para começar o nossos projetos.
</commit_message>
<xml_diff>
--- a/Projeto PESQUISA.docx
+++ b/Projeto PESQUISA.docx
@@ -34,6 +34,9 @@
         <w:br/>
       </w:r>
       <w:r>
+        <w:rPr>
+          <w:noProof/>
+        </w:rPr>
         <w:drawing>
           <wp:inline distT="0" distB="0" distL="0" distR="0" wp14:anchorId="173A879A" wp14:editId="74F16C20">
             <wp:extent cx="1524213" cy="866896"/>
@@ -84,6 +87,9 @@
     </w:p>
     <w:p>
       <w:r>
+        <w:rPr>
+          <w:noProof/>
+        </w:rPr>
         <w:drawing>
           <wp:inline distT="0" distB="0" distL="0" distR="0" wp14:anchorId="3BB9B260" wp14:editId="5DFCD4BB">
             <wp:extent cx="5115639" cy="514422"/>
@@ -146,7 +152,6 @@
         <w:t xml:space="preserve"> </w:t>
       </w:r>
       <w:proofErr w:type="spellStart"/>
-      <w:proofErr w:type="gramStart"/>
       <w:r>
         <w:rPr>
           <w:b/>
@@ -167,15 +172,7 @@
           <w:b/>
           <w:bCs/>
         </w:rPr>
-        <w:t>Inicialize</w:t>
-      </w:r>
-      <w:proofErr w:type="gramEnd"/>
-      <w:r>
-        <w:rPr>
-          <w:b/>
-          <w:bCs/>
-        </w:rPr>
-        <w:t xml:space="preserve"> um repositório</w:t>
+        <w:t>Inicialize um repositório</w:t>
       </w:r>
     </w:p>
     <w:p>
@@ -314,6 +311,12 @@
       </w:r>
     </w:p>
     <w:p>
+      <w:pPr>
+        <w:numPr>
+          <w:ilvl w:val="0"/>
+          <w:numId w:val="3"/>
+        </w:numPr>
+      </w:pPr>
       <w:r>
         <w:t xml:space="preserve">Instalamos a extensão : </w:t>
       </w:r>
@@ -322,6 +325,313 @@
         <w:t>GitLens</w:t>
       </w:r>
       <w:proofErr w:type="spellEnd"/>
+      <w:r>
+        <w:br/>
+      </w:r>
+      <w:r>
+        <w:br/>
+        <w:t xml:space="preserve">COMO FAZER UM PROJETO POR ONDE COMEÇAR? </w:t>
+      </w:r>
+      <w:r>
+        <w:br/>
+        <w:t xml:space="preserve">COMEÇAREMOS PELAS SEÇOES </w:t>
+      </w:r>
+      <w:r>
+        <w:br/>
+      </w:r>
+      <w:r>
+        <w:br/>
+        <w:t xml:space="preserve">CRIAMOS UMA BRANCH </w:t>
+      </w:r>
+      <w:r>
+        <w:br/>
+        <w:t>GIT BRANCH FEAT/DADOS-PESSOAIS</w:t>
+      </w:r>
+      <w:r>
+        <w:br/>
+      </w:r>
+      <w:r>
+        <w:br/>
+      </w:r>
+      <w:proofErr w:type="spellStart"/>
+      <w:r>
+        <w:t>git</w:t>
+      </w:r>
+      <w:proofErr w:type="spellEnd"/>
+      <w:r>
+        <w:t xml:space="preserve"> Branch               p ver a lista </w:t>
+      </w:r>
+      <w:r>
+        <w:br/>
+      </w:r>
+      <w:r>
+        <w:br/>
+      </w:r>
+      <w:proofErr w:type="spellStart"/>
+      <w:r>
+        <w:t>Git</w:t>
+      </w:r>
+      <w:proofErr w:type="spellEnd"/>
+      <w:r>
+        <w:t xml:space="preserve"> checkout Feat/dados-pessoais</w:t>
+      </w:r>
+      <w:r>
+        <w:br/>
+      </w:r>
+      <w:r>
+        <w:br/>
+      </w:r>
+      <w:r>
+        <w:rPr>
+          <w:rStyle w:val="Ttulo2Char"/>
+        </w:rPr>
+        <w:lastRenderedPageBreak/>
+        <w:t xml:space="preserve">-3 PRECISMAOS SEMPRE PENSAR SEMPRE NO HTML DE FORMA SEMANTICA </w:t>
+      </w:r>
+      <w:r>
+        <w:rPr>
+          <w:rStyle w:val="Ttulo2Char"/>
+        </w:rPr>
+        <w:br/>
+        <w:t>AS FORMAS PRINCIPAIS SÃO:</w:t>
+      </w:r>
+      <w:r>
+        <w:rPr>
+          <w:rStyle w:val="Ttulo2Char"/>
+        </w:rPr>
+        <w:br/>
+        <w:t xml:space="preserve">Header, </w:t>
+      </w:r>
+      <w:proofErr w:type="spellStart"/>
+      <w:r>
+        <w:rPr>
+          <w:rStyle w:val="Ttulo2Char"/>
+        </w:rPr>
+        <w:t>section</w:t>
+      </w:r>
+      <w:proofErr w:type="spellEnd"/>
+      <w:r>
+        <w:rPr>
+          <w:rStyle w:val="Ttulo2Char"/>
+        </w:rPr>
+        <w:t xml:space="preserve"> e </w:t>
+      </w:r>
+      <w:proofErr w:type="spellStart"/>
+      <w:r>
+        <w:rPr>
+          <w:rStyle w:val="Ttulo2Char"/>
+        </w:rPr>
+        <w:t>footer</w:t>
+      </w:r>
+      <w:proofErr w:type="spellEnd"/>
+      <w:r>
+        <w:rPr>
+          <w:rStyle w:val="Ttulo2Char"/>
+        </w:rPr>
+        <w:t xml:space="preserve"> e </w:t>
+      </w:r>
+      <w:proofErr w:type="spellStart"/>
+      <w:r>
+        <w:rPr>
+          <w:rStyle w:val="Ttulo2Char"/>
+        </w:rPr>
+        <w:t>main</w:t>
+      </w:r>
+      <w:proofErr w:type="spellEnd"/>
+      <w:r>
+        <w:rPr>
+          <w:rStyle w:val="Ttulo2Char"/>
+        </w:rPr>
+        <w:br/>
+      </w:r>
+      <w:r>
+        <w:br/>
+      </w:r>
+      <w:r>
+        <w:br/>
+      </w:r>
+      <w:r>
+        <w:t>header&gt;: Utilizada para o cabeçalho do site ou de uma seção, geralmente contendo o título, logo e menu de navegação.</w:t>
+      </w:r>
+    </w:p>
+    <w:p>
+      <w:pPr>
+        <w:numPr>
+          <w:ilvl w:val="0"/>
+          <w:numId w:val="3"/>
+        </w:numPr>
+      </w:pPr>
+      <w:r>
+        <w:t>&lt;</w:t>
+      </w:r>
+      <w:proofErr w:type="spellStart"/>
+      <w:r>
+        <w:t>nav</w:t>
+      </w:r>
+      <w:proofErr w:type="spellEnd"/>
+      <w:r>
+        <w:t>&gt;: Define uma seção de navegação, contendo links para outras páginas ou seções do site.</w:t>
+      </w:r>
+    </w:p>
+    <w:p>
+      <w:pPr>
+        <w:numPr>
+          <w:ilvl w:val="0"/>
+          <w:numId w:val="3"/>
+        </w:numPr>
+      </w:pPr>
+      <w:r>
+        <w:t>&lt;</w:t>
+      </w:r>
+      <w:proofErr w:type="spellStart"/>
+      <w:r>
+        <w:t>main</w:t>
+      </w:r>
+      <w:proofErr w:type="spellEnd"/>
+      <w:r>
+        <w:t>&gt;: Representa o conteúdo principal da página, que é único e central para o propósito da página.</w:t>
+      </w:r>
+    </w:p>
+    <w:p>
+      <w:pPr>
+        <w:numPr>
+          <w:ilvl w:val="0"/>
+          <w:numId w:val="3"/>
+        </w:numPr>
+      </w:pPr>
+      <w:r>
+        <w:t>&lt;</w:t>
+      </w:r>
+      <w:proofErr w:type="spellStart"/>
+      <w:r>
+        <w:t>article</w:t>
+      </w:r>
+      <w:proofErr w:type="spellEnd"/>
+      <w:r>
+        <w:t>&gt;: Define um conteúdo independente e autocontido, como um post de blog, notícia ou artigo.</w:t>
+      </w:r>
+    </w:p>
+    <w:p>
+      <w:pPr>
+        <w:numPr>
+          <w:ilvl w:val="0"/>
+          <w:numId w:val="3"/>
+        </w:numPr>
+      </w:pPr>
+      <w:r>
+        <w:t>&lt;</w:t>
+      </w:r>
+      <w:proofErr w:type="spellStart"/>
+      <w:r>
+        <w:t>section</w:t>
+      </w:r>
+      <w:proofErr w:type="spellEnd"/>
+      <w:r>
+        <w:t>&gt;: Agrupa conteúdos relacionados tematicamente, como capítulos de um livro ou seções de uma página.</w:t>
+      </w:r>
+    </w:p>
+    <w:p>
+      <w:pPr>
+        <w:numPr>
+          <w:ilvl w:val="0"/>
+          <w:numId w:val="3"/>
+        </w:numPr>
+      </w:pPr>
+      <w:r>
+        <w:t>&lt;</w:t>
+      </w:r>
+      <w:proofErr w:type="spellStart"/>
+      <w:r>
+        <w:t>aside</w:t>
+      </w:r>
+      <w:proofErr w:type="spellEnd"/>
+      <w:r>
+        <w:t>&gt;: Representa um conteúdo complementar ao conteúdo principal, como uma barra lateral com informações adicionais ou publicidade.</w:t>
+      </w:r>
+    </w:p>
+    <w:p>
+      <w:pPr>
+        <w:numPr>
+          <w:ilvl w:val="0"/>
+          <w:numId w:val="3"/>
+        </w:numPr>
+      </w:pPr>
+      <w:r>
+        <w:t>&lt;</w:t>
+      </w:r>
+      <w:proofErr w:type="spellStart"/>
+      <w:r>
+        <w:t>footer</w:t>
+      </w:r>
+      <w:proofErr w:type="spellEnd"/>
+      <w:r>
+        <w:t>&gt;: Utilizada para o rodapé do site ou de uma seção, geralmente contendo informações de contato, direitos autorais e links úteis.</w:t>
+      </w:r>
+    </w:p>
+    <w:p/>
+    <w:p>
+      <w:pPr>
+        <w:pStyle w:val="Ttulo2"/>
+      </w:pPr>
+      <w:r>
+        <w:t xml:space="preserve">Criamos primeiro o Header e um h1 </w:t>
+      </w:r>
+      <w:proofErr w:type="spellStart"/>
+      <w:r>
+        <w:t>tambem</w:t>
+      </w:r>
+      <w:proofErr w:type="spellEnd"/>
+      <w:r>
+        <w:t xml:space="preserve"> entre o h1 escrevemos Pesquisa-Online </w:t>
+      </w:r>
+      <w:proofErr w:type="spellStart"/>
+      <w:r>
+        <w:t>pq</w:t>
+      </w:r>
+      <w:proofErr w:type="spellEnd"/>
+      <w:r>
+        <w:t xml:space="preserve"> ESTOU SUPANDO QUE VAI CHEGAR O LOGO  , APÓS O HEADER abrimos uma SECTION </w:t>
+      </w:r>
+      <w:r>
+        <w:br/>
+      </w:r>
+      <w:r>
+        <w:drawing>
+          <wp:inline distT="0" distB="0" distL="0" distR="0" wp14:anchorId="0599CD19" wp14:editId="6B63B49D">
+            <wp:extent cx="5400040" cy="1240790"/>
+            <wp:effectExtent l="0" t="0" r="0" b="0"/>
+            <wp:docPr id="953729524" name="Imagem 1" descr="Interface gráfica do usuário, Texto, Aplicativo&#10;&#10;O conteúdo gerado por IA pode estar incorreto."/>
+            <wp:cNvGraphicFramePr>
+              <a:graphicFrameLocks xmlns:a="http://schemas.openxmlformats.org/drawingml/2006/main" noChangeAspect="1"/>
+            </wp:cNvGraphicFramePr>
+            <a:graphic xmlns:a="http://schemas.openxmlformats.org/drawingml/2006/main">
+              <a:graphicData uri="http://schemas.openxmlformats.org/drawingml/2006/picture">
+                <pic:pic xmlns:pic="http://schemas.openxmlformats.org/drawingml/2006/picture">
+                  <pic:nvPicPr>
+                    <pic:cNvPr id="953729524" name="Imagem 1" descr="Interface gráfica do usuário, Texto, Aplicativo&#10;&#10;O conteúdo gerado por IA pode estar incorreto."/>
+                    <pic:cNvPicPr/>
+                  </pic:nvPicPr>
+                  <pic:blipFill>
+                    <a:blip r:embed="rId7"/>
+                    <a:stretch>
+                      <a:fillRect/>
+                    </a:stretch>
+                  </pic:blipFill>
+                  <pic:spPr>
+                    <a:xfrm>
+                      <a:off x="0" y="0"/>
+                      <a:ext cx="5400040" cy="1240790"/>
+                    </a:xfrm>
+                    <a:prstGeom prst="rect">
+                      <a:avLst/>
+                    </a:prstGeom>
+                  </pic:spPr>
+                </pic:pic>
+              </a:graphicData>
+            </a:graphic>
+          </wp:inline>
+        </w:drawing>
+      </w:r>
     </w:p>
     <w:sectPr>
       <w:pgSz w:w="11906" w:h="16838"/>
@@ -633,11 +943,163 @@
       </w:rPr>
     </w:lvl>
   </w:abstractNum>
+  <w:abstractNum w:abstractNumId="2" w15:restartNumberingAfterBreak="0">
+    <w:nsid w:val="62DD777D"/>
+    <w:multiLevelType w:val="multilevel"/>
+    <w:tmpl w:val="7DE07BAA"/>
+    <w:lvl w:ilvl="0">
+      <w:start w:val="1"/>
+      <w:numFmt w:val="bullet"/>
+      <w:lvlText w:val=""/>
+      <w:lvlJc w:val="left"/>
+      <w:pPr>
+        <w:tabs>
+          <w:tab w:val="num" w:pos="720"/>
+        </w:tabs>
+        <w:ind w:left="720" w:hanging="360"/>
+      </w:pPr>
+      <w:rPr>
+        <w:rFonts w:ascii="Symbol" w:hAnsi="Symbol" w:hint="default"/>
+        <w:sz w:val="20"/>
+      </w:rPr>
+    </w:lvl>
+    <w:lvl w:ilvl="1" w:tentative="1">
+      <w:start w:val="1"/>
+      <w:numFmt w:val="bullet"/>
+      <w:lvlText w:val="o"/>
+      <w:lvlJc w:val="left"/>
+      <w:pPr>
+        <w:tabs>
+          <w:tab w:val="num" w:pos="1440"/>
+        </w:tabs>
+        <w:ind w:left="1440" w:hanging="360"/>
+      </w:pPr>
+      <w:rPr>
+        <w:rFonts w:ascii="Courier New" w:hAnsi="Courier New" w:hint="default"/>
+        <w:sz w:val="20"/>
+      </w:rPr>
+    </w:lvl>
+    <w:lvl w:ilvl="2" w:tentative="1">
+      <w:start w:val="1"/>
+      <w:numFmt w:val="bullet"/>
+      <w:lvlText w:val=""/>
+      <w:lvlJc w:val="left"/>
+      <w:pPr>
+        <w:tabs>
+          <w:tab w:val="num" w:pos="2160"/>
+        </w:tabs>
+        <w:ind w:left="2160" w:hanging="360"/>
+      </w:pPr>
+      <w:rPr>
+        <w:rFonts w:ascii="Wingdings" w:hAnsi="Wingdings" w:hint="default"/>
+        <w:sz w:val="20"/>
+      </w:rPr>
+    </w:lvl>
+    <w:lvl w:ilvl="3" w:tentative="1">
+      <w:start w:val="1"/>
+      <w:numFmt w:val="bullet"/>
+      <w:lvlText w:val=""/>
+      <w:lvlJc w:val="left"/>
+      <w:pPr>
+        <w:tabs>
+          <w:tab w:val="num" w:pos="2880"/>
+        </w:tabs>
+        <w:ind w:left="2880" w:hanging="360"/>
+      </w:pPr>
+      <w:rPr>
+        <w:rFonts w:ascii="Wingdings" w:hAnsi="Wingdings" w:hint="default"/>
+        <w:sz w:val="20"/>
+      </w:rPr>
+    </w:lvl>
+    <w:lvl w:ilvl="4" w:tentative="1">
+      <w:start w:val="1"/>
+      <w:numFmt w:val="bullet"/>
+      <w:lvlText w:val=""/>
+      <w:lvlJc w:val="left"/>
+      <w:pPr>
+        <w:tabs>
+          <w:tab w:val="num" w:pos="3600"/>
+        </w:tabs>
+        <w:ind w:left="3600" w:hanging="360"/>
+      </w:pPr>
+      <w:rPr>
+        <w:rFonts w:ascii="Wingdings" w:hAnsi="Wingdings" w:hint="default"/>
+        <w:sz w:val="20"/>
+      </w:rPr>
+    </w:lvl>
+    <w:lvl w:ilvl="5" w:tentative="1">
+      <w:start w:val="1"/>
+      <w:numFmt w:val="bullet"/>
+      <w:lvlText w:val=""/>
+      <w:lvlJc w:val="left"/>
+      <w:pPr>
+        <w:tabs>
+          <w:tab w:val="num" w:pos="4320"/>
+        </w:tabs>
+        <w:ind w:left="4320" w:hanging="360"/>
+      </w:pPr>
+      <w:rPr>
+        <w:rFonts w:ascii="Wingdings" w:hAnsi="Wingdings" w:hint="default"/>
+        <w:sz w:val="20"/>
+      </w:rPr>
+    </w:lvl>
+    <w:lvl w:ilvl="6" w:tentative="1">
+      <w:start w:val="1"/>
+      <w:numFmt w:val="bullet"/>
+      <w:lvlText w:val=""/>
+      <w:lvlJc w:val="left"/>
+      <w:pPr>
+        <w:tabs>
+          <w:tab w:val="num" w:pos="5040"/>
+        </w:tabs>
+        <w:ind w:left="5040" w:hanging="360"/>
+      </w:pPr>
+      <w:rPr>
+        <w:rFonts w:ascii="Wingdings" w:hAnsi="Wingdings" w:hint="default"/>
+        <w:sz w:val="20"/>
+      </w:rPr>
+    </w:lvl>
+    <w:lvl w:ilvl="7" w:tentative="1">
+      <w:start w:val="1"/>
+      <w:numFmt w:val="bullet"/>
+      <w:lvlText w:val=""/>
+      <w:lvlJc w:val="left"/>
+      <w:pPr>
+        <w:tabs>
+          <w:tab w:val="num" w:pos="5760"/>
+        </w:tabs>
+        <w:ind w:left="5760" w:hanging="360"/>
+      </w:pPr>
+      <w:rPr>
+        <w:rFonts w:ascii="Wingdings" w:hAnsi="Wingdings" w:hint="default"/>
+        <w:sz w:val="20"/>
+      </w:rPr>
+    </w:lvl>
+    <w:lvl w:ilvl="8" w:tentative="1">
+      <w:start w:val="1"/>
+      <w:numFmt w:val="bullet"/>
+      <w:lvlText w:val=""/>
+      <w:lvlJc w:val="left"/>
+      <w:pPr>
+        <w:tabs>
+          <w:tab w:val="num" w:pos="6480"/>
+        </w:tabs>
+        <w:ind w:left="6480" w:hanging="360"/>
+      </w:pPr>
+      <w:rPr>
+        <w:rFonts w:ascii="Wingdings" w:hAnsi="Wingdings" w:hint="default"/>
+        <w:sz w:val="20"/>
+      </w:rPr>
+    </w:lvl>
+  </w:abstractNum>
   <w:num w:numId="1" w16cid:durableId="1667661254">
     <w:abstractNumId w:val="0"/>
   </w:num>
   <w:num w:numId="2" w16cid:durableId="131145087">
     <w:abstractNumId w:val="1"/>
+  </w:num>
+  <w:num w:numId="3" w16cid:durableId="1445417836">
+    <w:abstractNumId w:val="2"/>
   </w:num>
 </w:numbering>
 </file>

</xml_diff>